<commit_message>
modify the docx file
</commit_message>
<xml_diff>
--- a/Introduction.docx
+++ b/Introduction.docx
@@ -1,50 +1,7 @@
 
 <file path=word/document.xml><?xml version="1.0" encoding="utf-8"?>
-<w:document xmlns:wpc="http://schemas.microsoft.com/office/word/2010/wordprocessingCanvas" xmlns:mc="http://schemas.openxmlformats.org/markup-compatibility/2006" xmlns:o="urn:schemas-microsoft-com:office:office" xmlns:r="http://schemas.openxmlformats.org/officeDocument/2006/relationships" xmlns:m="http://schemas.openxmlformats.org/officeDocument/2006/math" xmlns:v="urn:schemas-microsoft-com:vml" xmlns:wp14="http://schemas.microsoft.com/office/word/2010/wordprocessingDrawing" xmlns:wp="http://schemas.openxmlformats.org/drawingml/2006/wordprocessingDrawing" xmlns:w10="urn:schemas-microsoft-com:office:word" xmlns:w="http://schemas.openxmlformats.org/wordprocessingml/2006/main" xmlns:w14="http://schemas.microsoft.com/office/word/2010/wordml" xmlns:w15="http://schemas.microsoft.com/office/word/2012/wordml" xmlns:wpg="http://schemas.microsoft.com/office/word/2010/wordprocessingGroup" xmlns:wpi="http://schemas.microsoft.com/office/word/2010/wordprocessingInk" xmlns:wne="http://schemas.microsoft.com/office/word/2006/wordml" xmlns:wps="http://schemas.microsoft.com/office/word/2010/wordprocessingShape" mc:Ignorable="w14 w15 wp14">
+<w:document xmlns:wpc="http://schemas.microsoft.com/office/word/2010/wordprocessingCanvas" xmlns:mo="http://schemas.microsoft.com/office/mac/office/2008/main" xmlns:mc="http://schemas.openxmlformats.org/markup-compatibility/2006" xmlns:mv="urn:schemas-microsoft-com:mac:vml" xmlns:o="urn:schemas-microsoft-com:office:office" xmlns:r="http://schemas.openxmlformats.org/officeDocument/2006/relationships" xmlns:m="http://schemas.openxmlformats.org/officeDocument/2006/math" xmlns:v="urn:schemas-microsoft-com:vml" xmlns:wp14="http://schemas.microsoft.com/office/word/2010/wordprocessingDrawing" xmlns:wp="http://schemas.openxmlformats.org/drawingml/2006/wordprocessingDrawing" xmlns:w10="urn:schemas-microsoft-com:office:word" xmlns:w="http://schemas.openxmlformats.org/wordprocessingml/2006/main" xmlns:w14="http://schemas.microsoft.com/office/word/2010/wordml" xmlns:w15="http://schemas.microsoft.com/office/word/2012/wordml" xmlns:wpg="http://schemas.microsoft.com/office/word/2010/wordprocessingGroup" xmlns:wpi="http://schemas.microsoft.com/office/word/2010/wordprocessingInk" xmlns:wne="http://schemas.microsoft.com/office/word/2006/wordml" xmlns:wps="http://schemas.microsoft.com/office/word/2010/wordprocessingShape" mc:Ignorable="w14 w15 wp14">
   <w:body>
-    <w:p>
-      <w:pPr>
-        <w:jc w:val="center"/>
-        <w:rPr>
-          <w:sz w:val="48"/>
-          <w:szCs w:val="48"/>
-        </w:rPr>
-      </w:pPr>
-      <w:r>
-        <w:rPr>
-          <w:rFonts w:hint="eastAsia"/>
-          <w:sz w:val="48"/>
-          <w:szCs w:val="48"/>
-        </w:rPr>
-        <w:t>词汇相似度实验报告</w:t>
-      </w:r>
-    </w:p>
-    <w:p>
-      <w:pPr>
-        <w:jc w:val="center"/>
-      </w:pPr>
-    </w:p>
-    <w:p>
-      <w:pPr>
-        <w:jc w:val="center"/>
-        <w:rPr>
-          <w:sz w:val="24"/>
-        </w:rPr>
-      </w:pPr>
-      <w:r>
-        <w:rPr>
-          <w:sz w:val="24"/>
-        </w:rPr>
-        <w:t>黄梓铭</w:t>
-      </w:r>
-      <w:r>
-        <w:rPr>
-          <w:rFonts w:hint="eastAsia"/>
-          <w:sz w:val="24"/>
-        </w:rPr>
-        <w:t xml:space="preserve"> 1501214385</w:t>
-      </w:r>
-    </w:p>
     <w:p>
       <w:pPr>
         <w:pStyle w:val="a3"/>
@@ -61,11 +18,14 @@
       </w:pPr>
       <w:r>
         <w:rPr>
+          <w:rFonts w:hint="eastAsia"/>
           <w:b/>
           <w:sz w:val="28"/>
         </w:rPr>
-        <w:t>实验目的</w:t>
-      </w:r>
+        <w:t>背景介绍</w:t>
+      </w:r>
+      <w:bookmarkStart w:id="0" w:name="_GoBack"/>
+      <w:bookmarkEnd w:id="0"/>
     </w:p>
     <w:p>
       <w:pPr>
@@ -146,7 +106,7 @@
         <w:ind w:left="480" w:firstLineChars="0" w:firstLine="0"/>
         <w:jc w:val="left"/>
         <w:rPr>
-          <w:rFonts w:ascii="宋体" w:eastAsia="宋体" w:hAnsi="宋体" w:cs="宋体" w:hint="eastAsia"/>
+          <w:rFonts w:ascii="宋体" w:eastAsia="宋体" w:hAnsi="宋体" w:cs="宋体"/>
           <w:kern w:val="0"/>
           <w:sz w:val="24"/>
           <w:szCs w:val="24"/>
@@ -209,24 +169,28 @@
           <w:sz w:val="24"/>
         </w:rPr>
       </w:pPr>
+      <w:proofErr w:type="spellStart"/>
       <w:r>
         <w:rPr>
           <w:sz w:val="24"/>
         </w:rPr>
         <w:t>Nltk</w:t>
       </w:r>
+      <w:proofErr w:type="spellEnd"/>
       <w:r>
         <w:rPr>
           <w:sz w:val="24"/>
         </w:rPr>
         <w:t>工具包中的</w:t>
       </w:r>
+      <w:proofErr w:type="spellStart"/>
       <w:r>
         <w:rPr>
           <w:sz w:val="24"/>
         </w:rPr>
         <w:t>Wordnet</w:t>
       </w:r>
+      <w:proofErr w:type="spellEnd"/>
       <w:r>
         <w:rPr>
           <w:rFonts w:hint="eastAsia"/>
@@ -234,6 +198,7 @@
         </w:rPr>
         <w:t>、</w:t>
       </w:r>
+      <w:proofErr w:type="spellStart"/>
       <w:r>
         <w:rPr>
           <w:rFonts w:hint="eastAsia"/>
@@ -241,6 +206,7 @@
         </w:rPr>
         <w:t>gensim</w:t>
       </w:r>
+      <w:proofErr w:type="spellEnd"/>
       <w:r>
         <w:rPr>
           <w:rFonts w:hint="eastAsia"/>
@@ -248,12 +214,14 @@
         </w:rPr>
         <w:t>、</w:t>
       </w:r>
+      <w:proofErr w:type="spellStart"/>
       <w:r>
         <w:rPr>
           <w:sz w:val="24"/>
         </w:rPr>
         <w:t>BeautifulSoup</w:t>
       </w:r>
+      <w:proofErr w:type="spellEnd"/>
       <w:r>
         <w:rPr>
           <w:rFonts w:hint="eastAsia"/>
@@ -274,6 +242,7 @@
         </w:rPr>
         <w:t>、</w:t>
       </w:r>
+      <w:proofErr w:type="spellStart"/>
       <w:r>
         <w:rPr>
           <w:rFonts w:hint="eastAsia"/>
@@ -285,7 +254,14 @@
         <w:rPr>
           <w:sz w:val="24"/>
         </w:rPr>
-        <w:t>kit-learn</w:t>
+        <w:t>kit</w:t>
+      </w:r>
+      <w:proofErr w:type="spellEnd"/>
+      <w:r>
+        <w:rPr>
+          <w:sz w:val="24"/>
+        </w:rPr>
+        <w:t>-learn</w:t>
       </w:r>
       <w:r>
         <w:rPr>
@@ -317,12 +293,14 @@
           <w:sz w:val="24"/>
         </w:rPr>
       </w:pPr>
+      <w:proofErr w:type="spellStart"/>
       <w:r>
         <w:rPr>
           <w:sz w:val="24"/>
         </w:rPr>
         <w:t>HuangModel</w:t>
       </w:r>
+      <w:proofErr w:type="spellEnd"/>
       <w:r>
         <w:rPr>
           <w:rFonts w:hint="eastAsia"/>
@@ -336,6 +314,7 @@
         </w:rPr>
         <w:t>基于</w:t>
       </w:r>
+      <w:proofErr w:type="spellStart"/>
       <w:r>
         <w:rPr>
           <w:sz w:val="24"/>
@@ -348,6 +327,7 @@
         </w:rPr>
         <w:t>ews</w:t>
       </w:r>
+      <w:proofErr w:type="spellEnd"/>
       <w:r>
         <w:rPr>
           <w:rFonts w:hint="eastAsia"/>
@@ -496,6 +476,7 @@
         </w:rPr>
         <w:t>计算向量的</w:t>
       </w:r>
+      <w:proofErr w:type="spellStart"/>
       <w:r>
         <w:rPr>
           <w:rFonts w:hint="eastAsia"/>
@@ -503,6 +484,7 @@
         </w:rPr>
         <w:t>cosin</w:t>
       </w:r>
+      <w:proofErr w:type="spellEnd"/>
       <w:r>
         <w:rPr>
           <w:rFonts w:hint="eastAsia"/>
@@ -524,6 +506,7 @@
           <w:sz w:val="24"/>
         </w:rPr>
       </w:pPr>
+      <w:proofErr w:type="spellStart"/>
       <w:r>
         <w:rPr>
           <w:sz w:val="24"/>
@@ -536,6 +519,7 @@
         </w:rPr>
         <w:t>osin</w:t>
       </w:r>
+      <w:proofErr w:type="spellEnd"/>
       <w:r>
         <w:rPr>
           <w:rFonts w:hint="eastAsia"/>
@@ -606,7 +590,7 @@
       </w:pPr>
       <w:r>
         <w:rPr>
-          <w:rFonts w:ascii="Simsun" w:hAnsi="Simsun"/>
+          <w:rFonts w:ascii="SimSun" w:hAnsi="SimSun"/>
           <w:color w:val="000000"/>
           <w:sz w:val="27"/>
           <w:szCs w:val="27"/>
@@ -629,12 +613,32 @@
       </w:pPr>
       <w:r>
         <w:rPr>
-          <w:rFonts w:ascii="Simsun" w:hAnsi="Simsun"/>
+          <w:rFonts w:ascii="SimSun" w:hAnsi="SimSun"/>
           <w:color w:val="000000"/>
           <w:sz w:val="27"/>
           <w:szCs w:val="27"/>
         </w:rPr>
-        <w:t>Leacock-Chodorow-based</w:t>
+        <w:t>Leacock-</w:t>
+      </w:r>
+      <w:proofErr w:type="spellStart"/>
+      <w:r>
+        <w:rPr>
+          <w:rFonts w:ascii="SimSun" w:hAnsi="SimSun"/>
+          <w:color w:val="000000"/>
+          <w:sz w:val="27"/>
+          <w:szCs w:val="27"/>
+        </w:rPr>
+        <w:t>Chodorow</w:t>
+      </w:r>
+      <w:proofErr w:type="spellEnd"/>
+      <w:r>
+        <w:rPr>
+          <w:rFonts w:ascii="SimSun" w:hAnsi="SimSun"/>
+          <w:color w:val="000000"/>
+          <w:sz w:val="27"/>
+          <w:szCs w:val="27"/>
+        </w:rPr>
+        <w:t>-based</w:t>
       </w:r>
     </w:p>
     <w:p>
@@ -673,25 +677,36 @@
       </w:pPr>
       <w:r>
         <w:rPr>
-          <w:rFonts w:ascii="Simsun" w:hAnsi="Simsun"/>
+          <w:rFonts w:ascii="SimSun" w:hAnsi="SimSun"/>
           <w:color w:val="000000"/>
           <w:sz w:val="27"/>
           <w:szCs w:val="27"/>
         </w:rPr>
-        <w:t>Jiang-Conrath</w:t>
-      </w:r>
-      <w:r>
-        <w:rPr>
-          <w:rFonts w:ascii="Simsun" w:hAnsi="Simsun" w:hint="eastAsia"/>
+        <w:t>Jiang-</w:t>
+      </w:r>
+      <w:proofErr w:type="spellStart"/>
+      <w:r>
+        <w:rPr>
+          <w:rFonts w:ascii="SimSun" w:hAnsi="SimSun"/>
           <w:color w:val="000000"/>
           <w:sz w:val="27"/>
           <w:szCs w:val="27"/>
         </w:rPr>
+        <w:t>Conrath</w:t>
+      </w:r>
+      <w:proofErr w:type="spellEnd"/>
+      <w:r>
+        <w:rPr>
+          <w:rFonts w:ascii="SimSun" w:hAnsi="SimSun" w:hint="eastAsia"/>
+          <w:color w:val="000000"/>
+          <w:sz w:val="27"/>
+          <w:szCs w:val="27"/>
+        </w:rPr>
         <w:t>-</w:t>
       </w:r>
       <w:r>
         <w:rPr>
-          <w:rFonts w:ascii="Simsun" w:hAnsi="Simsun"/>
+          <w:rFonts w:ascii="SimSun" w:hAnsi="SimSun"/>
           <w:color w:val="000000"/>
           <w:sz w:val="27"/>
           <w:szCs w:val="27"/>
@@ -714,7 +729,7 @@
       </w:pPr>
       <w:r>
         <w:rPr>
-          <w:rFonts w:ascii="Simsun" w:hAnsi="Simsun"/>
+          <w:rFonts w:ascii="SimSun" w:hAnsi="SimSun"/>
           <w:color w:val="000000"/>
           <w:sz w:val="27"/>
           <w:szCs w:val="27"/>
@@ -735,14 +750,25 @@
           <w:sz w:val="24"/>
         </w:rPr>
       </w:pPr>
-      <w:r>
-        <w:rPr>
-          <w:rFonts w:ascii="Simsun" w:hAnsi="Simsun"/>
+      <w:proofErr w:type="spellStart"/>
+      <w:r>
+        <w:rPr>
+          <w:rFonts w:ascii="SimSun" w:hAnsi="SimSun"/>
           <w:color w:val="000000"/>
           <w:sz w:val="27"/>
           <w:szCs w:val="27"/>
         </w:rPr>
-        <w:t>Resink-based</w:t>
+        <w:t>Resink</w:t>
+      </w:r>
+      <w:proofErr w:type="spellEnd"/>
+      <w:r>
+        <w:rPr>
+          <w:rFonts w:ascii="SimSun" w:hAnsi="SimSun"/>
+          <w:color w:val="000000"/>
+          <w:sz w:val="27"/>
+          <w:szCs w:val="27"/>
+        </w:rPr>
+        <w:t>-based</w:t>
       </w:r>
     </w:p>
     <w:p>
@@ -953,7 +979,6 @@
         <w:ind w:left="1140" w:firstLineChars="0" w:firstLine="0"/>
         <w:jc w:val="left"/>
         <w:rPr>
-          <w:rFonts w:hint="eastAsia"/>
           <w:sz w:val="24"/>
         </w:rPr>
       </w:pPr>
@@ -982,9 +1007,11 @@
       <w:r>
         <w:t>项目给出的</w:t>
       </w:r>
+      <w:proofErr w:type="spellStart"/>
       <w:r>
         <w:t>googleNews</w:t>
       </w:r>
+      <w:proofErr w:type="spellEnd"/>
       <w:r>
         <w:t>语料得到词汇向量</w:t>
       </w:r>
@@ -994,9 +1021,11 @@
         </w:rPr>
         <w:t>。调用</w:t>
       </w:r>
+      <w:proofErr w:type="spellStart"/>
       <w:r>
         <w:t>gensim</w:t>
       </w:r>
+      <w:proofErr w:type="spellEnd"/>
       <w:r>
         <w:t>的</w:t>
       </w:r>
@@ -1018,9 +1047,11 @@
         </w:rPr>
         <w:t>，利用</w:t>
       </w:r>
+      <w:proofErr w:type="spellStart"/>
       <w:r>
         <w:t>googleNews</w:t>
       </w:r>
+      <w:proofErr w:type="spellEnd"/>
       <w:r>
         <w:t>向量得到词汇向量模型</w:t>
       </w:r>
@@ -1033,12 +1064,14 @@
       <w:r>
         <w:t>进而计算词汇</w:t>
       </w:r>
+      <w:proofErr w:type="spellStart"/>
       <w:r>
         <w:rPr>
           <w:rFonts w:hint="eastAsia"/>
         </w:rPr>
         <w:t>cosin</w:t>
       </w:r>
+      <w:proofErr w:type="spellEnd"/>
       <w:r>
         <w:t>相似度</w:t>
       </w:r>
@@ -1076,7 +1109,6 @@
         <w:ind w:left="1140" w:firstLineChars="0" w:firstLine="0"/>
         <w:jc w:val="left"/>
         <w:rPr>
-          <w:rFonts w:hint="eastAsia"/>
           <w:sz w:val="24"/>
         </w:rPr>
       </w:pPr>
@@ -1093,6 +1125,7 @@
         </w:rPr>
         <w:t>：调用</w:t>
       </w:r>
+      <w:proofErr w:type="spellStart"/>
       <w:r>
         <w:rPr>
           <w:rFonts w:hint="eastAsia"/>
@@ -1100,6 +1133,7 @@
         </w:rPr>
         <w:t>nltk</w:t>
       </w:r>
+      <w:proofErr w:type="spellEnd"/>
       <w:r>
         <w:rPr>
           <w:rFonts w:hint="eastAsia"/>
@@ -1107,6 +1141,7 @@
         </w:rPr>
         <w:t>工具包，获取</w:t>
       </w:r>
+      <w:proofErr w:type="spellStart"/>
       <w:r>
         <w:rPr>
           <w:rFonts w:hint="eastAsia"/>
@@ -1114,6 +1149,7 @@
         </w:rPr>
         <w:t>wordnet</w:t>
       </w:r>
+      <w:proofErr w:type="spellEnd"/>
       <w:r>
         <w:rPr>
           <w:rFonts w:hint="eastAsia"/>
@@ -1182,6 +1218,7 @@
         </w:rPr>
         <w:t>搜索返回的页面数量，利用</w:t>
       </w:r>
+      <w:proofErr w:type="spellStart"/>
       <w:r>
         <w:rPr>
           <w:rFonts w:hint="eastAsia"/>
@@ -1191,6 +1228,7 @@
       <w:r>
         <w:t>Jaccard</w:t>
       </w:r>
+      <w:proofErr w:type="spellEnd"/>
       <w:r>
         <w:t>计算相似度</w:t>
       </w:r>
@@ -1372,7 +1410,6 @@
         <w:ind w:left="1140" w:firstLineChars="0" w:firstLine="0"/>
         <w:jc w:val="left"/>
         <w:rPr>
-          <w:rFonts w:hint="eastAsia"/>
           <w:sz w:val="24"/>
         </w:rPr>
       </w:pPr>
@@ -1546,6 +1583,7 @@
         </w:rPr>
         <w:t>算法中统计每个词对中相同词义的数量以及不同词义数量作为特征，并且将基于</w:t>
       </w:r>
+      <w:proofErr w:type="spellStart"/>
       <w:r>
         <w:rPr>
           <w:rFonts w:hint="eastAsia"/>
@@ -1553,6 +1591,7 @@
         </w:rPr>
         <w:t>wordnet</w:t>
       </w:r>
+      <w:proofErr w:type="spellEnd"/>
       <w:r>
         <w:rPr>
           <w:rFonts w:hint="eastAsia"/>
@@ -1658,7 +1697,6 @@
         <w:ind w:left="480" w:firstLineChars="0" w:firstLine="0"/>
         <w:jc w:val="center"/>
         <w:rPr>
-          <w:rFonts w:hint="eastAsia"/>
           <w:sz w:val="24"/>
         </w:rPr>
       </w:pPr>
@@ -2429,6 +2467,7 @@
                 <w:sz w:val="22"/>
               </w:rPr>
             </w:pPr>
+            <w:proofErr w:type="spellStart"/>
             <w:r>
               <w:rPr>
                 <w:rFonts w:ascii="宋体" w:eastAsia="宋体" w:hAnsi="宋体" w:cs="宋体" w:hint="eastAsia"/>
@@ -2438,6 +2477,7 @@
               </w:rPr>
               <w:t>Resnik</w:t>
             </w:r>
+            <w:proofErr w:type="spellEnd"/>
             <w:r>
               <w:rPr>
                 <w:rFonts w:ascii="宋体" w:eastAsia="宋体" w:hAnsi="宋体" w:cs="宋体"/>
@@ -3558,12 +3598,9 @@
         <w:ind w:left="480" w:firstLineChars="0" w:firstLine="0"/>
         <w:jc w:val="left"/>
         <w:rPr>
-          <w:rFonts w:hint="eastAsia"/>
-          <w:sz w:val="24"/>
-        </w:rPr>
-      </w:pPr>
-      <w:bookmarkStart w:id="0" w:name="_GoBack"/>
-      <w:bookmarkEnd w:id="0"/>
+          <w:sz w:val="24"/>
+        </w:rPr>
+      </w:pPr>
     </w:p>
     <w:p>
       <w:pPr>
@@ -3618,7 +3655,7 @@
           <w:noProof/>
         </w:rPr>
         <w:drawing>
-          <wp:inline distT="0" distB="0" distL="0" distR="0" wp14:anchorId="1D0D3562" wp14:editId="265069EE">
+          <wp:inline distT="0" distB="0" distL="0" distR="0" wp14:anchorId="487B9301" wp14:editId="47C36148">
             <wp:extent cx="5305646" cy="2775097"/>
             <wp:effectExtent l="0" t="0" r="9525" b="6350"/>
             <wp:docPr id="1" name="图表 1"/>
@@ -3738,6 +3775,7 @@
         </w:rPr>
         <w:t>）不词性不能通过</w:t>
       </w:r>
+      <w:proofErr w:type="spellStart"/>
       <w:r>
         <w:rPr>
           <w:rFonts w:hint="eastAsia"/>
@@ -3747,6 +3785,7 @@
       <w:r>
         <w:t>net</w:t>
       </w:r>
+      <w:proofErr w:type="spellEnd"/>
       <w:r>
         <w:t>计算相似度</w:t>
       </w:r>
@@ -3774,6 +3813,7 @@
         </w:rPr>
         <w:t>用了</w:t>
       </w:r>
+      <w:proofErr w:type="spellStart"/>
       <w:r>
         <w:rPr>
           <w:rFonts w:hint="eastAsia"/>
@@ -3783,6 +3823,7 @@
       <w:r>
         <w:t>News</w:t>
       </w:r>
+      <w:proofErr w:type="spellEnd"/>
       <w:r>
         <w:t>该方法</w:t>
       </w:r>
@@ -3813,12 +3854,14 @@
         </w:rPr>
         <w:t>，而且基于</w:t>
       </w:r>
+      <w:proofErr w:type="spellStart"/>
       <w:r>
         <w:rPr>
           <w:rFonts w:hint="eastAsia"/>
         </w:rPr>
         <w:t>googlenews</w:t>
       </w:r>
+      <w:proofErr w:type="spellEnd"/>
       <w:r>
         <w:t>的方法远远高于基于语义词典的方法获得的最大值</w:t>
       </w:r>
@@ -3831,12 +3874,14 @@
       <w:r>
         <w:t>其主要原因是使用的</w:t>
       </w:r>
+      <w:proofErr w:type="spellStart"/>
       <w:r>
         <w:rPr>
           <w:rFonts w:hint="eastAsia"/>
         </w:rPr>
         <w:t>googlenews</w:t>
       </w:r>
+      <w:proofErr w:type="spellEnd"/>
       <w:r>
         <w:t>是使用了</w:t>
       </w:r>
@@ -3876,6 +3921,7 @@
         </w:rPr>
         <w:t>。</w:t>
       </w:r>
+      <w:proofErr w:type="spellStart"/>
       <w:r>
         <w:rPr>
           <w:rFonts w:hint="eastAsia"/>
@@ -3885,6 +3931,7 @@
       <w:r>
         <w:t>News</w:t>
       </w:r>
+      <w:proofErr w:type="spellEnd"/>
       <w:r>
         <w:t>模型在</w:t>
       </w:r>
@@ -3992,9 +4039,6 @@
       <w:pPr>
         <w:pStyle w:val="a3"/>
         <w:jc w:val="left"/>
-        <w:rPr>
-          <w:rFonts w:hint="eastAsia"/>
-        </w:rPr>
       </w:pPr>
       <w:r>
         <w:t>最后一种方法是基于有监督的方法计算相似度</w:t>
@@ -4065,8 +4109,8 @@
 </file>
 
 <file path=word/numbering.xml><?xml version="1.0" encoding="utf-8"?>
-<w:numbering xmlns:wpc="http://schemas.microsoft.com/office/word/2010/wordprocessingCanvas" xmlns:mc="http://schemas.openxmlformats.org/markup-compatibility/2006" xmlns:o="urn:schemas-microsoft-com:office:office" xmlns:r="http://schemas.openxmlformats.org/officeDocument/2006/relationships" xmlns:m="http://schemas.openxmlformats.org/officeDocument/2006/math" xmlns:v="urn:schemas-microsoft-com:vml" xmlns:wp14="http://schemas.microsoft.com/office/word/2010/wordprocessingDrawing" xmlns:wp="http://schemas.openxmlformats.org/drawingml/2006/wordprocessingDrawing" xmlns:w10="urn:schemas-microsoft-com:office:word" xmlns:w="http://schemas.openxmlformats.org/wordprocessingml/2006/main" xmlns:w14="http://schemas.microsoft.com/office/word/2010/wordml" xmlns:w15="http://schemas.microsoft.com/office/word/2012/wordml" xmlns:wpg="http://schemas.microsoft.com/office/word/2010/wordprocessingGroup" xmlns:wpi="http://schemas.microsoft.com/office/word/2010/wordprocessingInk" xmlns:wne="http://schemas.microsoft.com/office/word/2006/wordml" xmlns:wps="http://schemas.microsoft.com/office/word/2010/wordprocessingShape" mc:Ignorable="w14 w15 wp14">
-  <w:abstractNum w:abstractNumId="0" w15:restartNumberingAfterBreak="0">
+<w:numbering xmlns:wpc="http://schemas.microsoft.com/office/word/2010/wordprocessingCanvas" xmlns:mo="http://schemas.microsoft.com/office/mac/office/2008/main" xmlns:mc="http://schemas.openxmlformats.org/markup-compatibility/2006" xmlns:mv="urn:schemas-microsoft-com:mac:vml" xmlns:o="urn:schemas-microsoft-com:office:office" xmlns:r="http://schemas.openxmlformats.org/officeDocument/2006/relationships" xmlns:m="http://schemas.openxmlformats.org/officeDocument/2006/math" xmlns:v="urn:schemas-microsoft-com:vml" xmlns:wp14="http://schemas.microsoft.com/office/word/2010/wordprocessingDrawing" xmlns:wp="http://schemas.openxmlformats.org/drawingml/2006/wordprocessingDrawing" xmlns:w10="urn:schemas-microsoft-com:office:word" xmlns:w="http://schemas.openxmlformats.org/wordprocessingml/2006/main" xmlns:w14="http://schemas.microsoft.com/office/word/2010/wordml" xmlns:w15="http://schemas.microsoft.com/office/word/2012/wordml" xmlns:wpg="http://schemas.microsoft.com/office/word/2010/wordprocessingGroup" xmlns:wpi="http://schemas.microsoft.com/office/word/2010/wordprocessingInk" xmlns:wne="http://schemas.microsoft.com/office/word/2006/wordml" xmlns:wps="http://schemas.microsoft.com/office/word/2010/wordprocessingShape" mc:Ignorable="w14 w15 wp14">
+  <w:abstractNum w:abstractNumId="0">
     <w:nsid w:val="34682B98"/>
     <w:multiLevelType w:val="hybridMultilevel"/>
     <w:tmpl w:val="AC2A3A74"/>
@@ -4155,7 +4199,7 @@
       </w:pPr>
     </w:lvl>
   </w:abstractNum>
-  <w:abstractNum w:abstractNumId="1" w15:restartNumberingAfterBreak="0">
+  <w:abstractNum w:abstractNumId="1">
     <w:nsid w:val="53A643ED"/>
     <w:multiLevelType w:val="hybridMultilevel"/>
     <w:tmpl w:val="90940F2E"/>
@@ -4244,7 +4288,7 @@
       </w:pPr>
     </w:lvl>
   </w:abstractNum>
-  <w:abstractNum w:abstractNumId="2" w15:restartNumberingAfterBreak="0">
+  <w:abstractNum w:abstractNumId="2">
     <w:nsid w:val="7E000871"/>
     <w:multiLevelType w:val="hybridMultilevel"/>
     <w:tmpl w:val="812867A8"/>
@@ -4359,7 +4403,7 @@
     </w:rPrDefault>
     <w:pPrDefault/>
   </w:docDefaults>
-  <w:latentStyles w:defLockedState="0" w:defUIPriority="99" w:defSemiHidden="0" w:defUnhideWhenUsed="0" w:defQFormat="0" w:count="371">
+  <w:latentStyles w:defLockedState="0" w:defUIPriority="99" w:defSemiHidden="0" w:defUnhideWhenUsed="0" w:defQFormat="0" w:count="382">
     <w:lsdException w:name="Normal" w:uiPriority="0" w:qFormat="1"/>
     <w:lsdException w:name="heading 1" w:uiPriority="9" w:qFormat="1"/>
     <w:lsdException w:name="heading 2" w:semiHidden="1" w:uiPriority="9" w:unhideWhenUsed="1" w:qFormat="1"/>
@@ -4465,7 +4509,6 @@
     <w:lsdException w:name="HTML Sample" w:semiHidden="1" w:unhideWhenUsed="1"/>
     <w:lsdException w:name="HTML Typewriter" w:semiHidden="1" w:unhideWhenUsed="1"/>
     <w:lsdException w:name="HTML Variable" w:semiHidden="1" w:unhideWhenUsed="1"/>
-    <w:lsdException w:name="Normal Table" w:semiHidden="1" w:unhideWhenUsed="1"/>
     <w:lsdException w:name="annotation subject" w:semiHidden="1" w:unhideWhenUsed="1"/>
     <w:lsdException w:name="No List" w:semiHidden="1" w:unhideWhenUsed="1"/>
     <w:lsdException w:name="Outline List 1" w:semiHidden="1" w:unhideWhenUsed="1"/>
@@ -4511,11 +4554,9 @@
     <w:lsdException w:name="Table Subtle 1" w:semiHidden="1" w:unhideWhenUsed="1"/>
     <w:lsdException w:name="Table Subtle 2" w:semiHidden="1" w:unhideWhenUsed="1"/>
     <w:lsdException w:name="Table Web 1" w:semiHidden="1" w:unhideWhenUsed="1"/>
-    <w:lsdException w:name="Table Web 2" w:semiHidden="1" w:unhideWhenUsed="1"/>
     <w:lsdException w:name="Table Web 3" w:semiHidden="1" w:unhideWhenUsed="1"/>
     <w:lsdException w:name="Balloon Text" w:semiHidden="1" w:unhideWhenUsed="1"/>
     <w:lsdException w:name="Table Grid" w:uiPriority="39"/>
-    <w:lsdException w:name="Table Theme" w:semiHidden="1" w:unhideWhenUsed="1"/>
     <w:lsdException w:name="Placeholder Text" w:semiHidden="1"/>
     <w:lsdException w:name="No Spacing" w:uiPriority="1" w:qFormat="1"/>
     <w:lsdException w:name="Light Shading" w:uiPriority="60"/>
@@ -4731,6 +4772,8 @@
     <w:lsdException w:name="List Table 5 Dark Accent 6" w:uiPriority="50"/>
     <w:lsdException w:name="List Table 6 Colorful Accent 6" w:uiPriority="51"/>
     <w:lsdException w:name="List Table 7 Colorful Accent 6" w:uiPriority="52"/>
+    <w:lsdException w:name="Mention" w:semiHidden="1" w:unhideWhenUsed="1"/>
+    <w:lsdException w:name="Smart Hyperlink" w:semiHidden="1" w:unhideWhenUsed="1"/>
   </w:latentStyles>
   <w:style w:type="paragraph" w:default="1" w:styleId="a">
     <w:name w:val="Normal"/>
@@ -4954,25 +4997,25 @@
                 <c:formatCode>General</c:formatCode>
                 <c:ptCount val="9"/>
                 <c:pt idx="0">
-                  <c:v>0.70001664900000005</c:v>
+                  <c:v>0.700016649</c:v>
                 </c:pt>
                 <c:pt idx="1">
                   <c:v>0.140247016</c:v>
                 </c:pt>
                 <c:pt idx="2">
-                  <c:v>0.29944020900000001</c:v>
+                  <c:v>0.299440209</c:v>
                 </c:pt>
                 <c:pt idx="3">
-                  <c:v>0.25897806000000001</c:v>
+                  <c:v>0.25897806</c:v>
                 </c:pt>
                 <c:pt idx="4">
-                  <c:v>0.30119153199999998</c:v>
+                  <c:v>0.301191532</c:v>
                 </c:pt>
                 <c:pt idx="5">
-                  <c:v>0.28335379700000002</c:v>
+                  <c:v>0.283353797</c:v>
                 </c:pt>
                 <c:pt idx="6">
-                  <c:v>0.33087501000000002</c:v>
+                  <c:v>0.33087501</c:v>
                 </c:pt>
                 <c:pt idx="7">
                   <c:v>0.298189066</c:v>
@@ -5062,31 +5105,31 @@
                 <c:formatCode>General</c:formatCode>
                 <c:ptCount val="9"/>
                 <c:pt idx="0">
-                  <c:v>0.66513898699999996</c:v>
+                  <c:v>0.665138987</c:v>
                 </c:pt>
                 <c:pt idx="1">
-                  <c:v>0.26863056099999999</c:v>
+                  <c:v>0.268630561</c:v>
                 </c:pt>
                 <c:pt idx="2">
-                  <c:v>0.32677907099999998</c:v>
+                  <c:v>0.326779071</c:v>
                 </c:pt>
                 <c:pt idx="3">
-                  <c:v>0.24699537499999999</c:v>
+                  <c:v>0.246995375</c:v>
                 </c:pt>
                 <c:pt idx="4">
-                  <c:v>0.33072459799999998</c:v>
+                  <c:v>0.330724598</c:v>
                 </c:pt>
                 <c:pt idx="5">
-                  <c:v>0.36455532899999998</c:v>
+                  <c:v>0.364555329</c:v>
                 </c:pt>
                 <c:pt idx="6">
-                  <c:v>0.37671422399999999</c:v>
+                  <c:v>0.376714224</c:v>
                 </c:pt>
                 <c:pt idx="7">
-                  <c:v>0.35846314299999998</c:v>
+                  <c:v>0.358463143</c:v>
                 </c:pt>
                 <c:pt idx="8">
-                  <c:v>0.19723532399999999</c:v>
+                  <c:v>0.197235324</c:v>
                 </c:pt>
               </c:numCache>
             </c:numRef>
@@ -5173,31 +5216,31 @@
                 <c:formatCode>General</c:formatCode>
                 <c:ptCount val="9"/>
                 <c:pt idx="0">
-                  <c:v>0.65831484500000004</c:v>
+                  <c:v>0.658314845</c:v>
                 </c:pt>
                 <c:pt idx="1">
-                  <c:v>4.0139750000000002E-2</c:v>
+                  <c:v>0.04013975</c:v>
                 </c:pt>
                 <c:pt idx="2">
-                  <c:v>0.24155412100000001</c:v>
+                  <c:v>0.241554121</c:v>
                 </c:pt>
                 <c:pt idx="3">
                   <c:v>0.212842164</c:v>
                 </c:pt>
                 <c:pt idx="4">
-                  <c:v>0.24065135900000001</c:v>
+                  <c:v>0.240651359</c:v>
                 </c:pt>
                 <c:pt idx="5">
-                  <c:v>0.15868977500000001</c:v>
+                  <c:v>0.158689775</c:v>
                 </c:pt>
                 <c:pt idx="6">
                   <c:v>0.234239314</c:v>
                 </c:pt>
                 <c:pt idx="7">
-                  <c:v>0.19670710899999999</c:v>
+                  <c:v>0.196707109</c:v>
                 </c:pt>
                 <c:pt idx="8">
-                  <c:v>2.8475585851100001E-2</c:v>
+                  <c:v>0.0284755858511</c:v>
                 </c:pt>
               </c:numCache>
             </c:numRef>
@@ -5214,11 +5257,11 @@
         </c:dLbls>
         <c:marker val="1"/>
         <c:smooth val="0"/>
-        <c:axId val="-1683582960"/>
-        <c:axId val="-1683592752"/>
+        <c:axId val="1370903952"/>
+        <c:axId val="1370901376"/>
       </c:lineChart>
       <c:catAx>
-        <c:axId val="-1683582960"/>
+        <c:axId val="1370903952"/>
         <c:scaling>
           <c:orientation val="minMax"/>
         </c:scaling>
@@ -5261,7 +5304,7 @@
             <a:endParaRPr lang="zh-CN"/>
           </a:p>
         </c:txPr>
-        <c:crossAx val="-1683592752"/>
+        <c:crossAx val="1370901376"/>
         <c:crosses val="autoZero"/>
         <c:auto val="1"/>
         <c:lblAlgn val="ctr"/>
@@ -5269,7 +5312,7 @@
         <c:noMultiLvlLbl val="0"/>
       </c:catAx>
       <c:valAx>
-        <c:axId val="-1683592752"/>
+        <c:axId val="1370901376"/>
         <c:scaling>
           <c:orientation val="minMax"/>
         </c:scaling>
@@ -5320,7 +5363,7 @@
             <a:endParaRPr lang="zh-CN"/>
           </a:p>
         </c:txPr>
-        <c:crossAx val="-1683582960"/>
+        <c:crossAx val="1370903952"/>
         <c:crosses val="autoZero"/>
         <c:crossBetween val="between"/>
       </c:valAx>
@@ -6207,7 +6250,7 @@
 </file>
 
 <file path=customXml/itemProps1.xml><?xml version="1.0" encoding="utf-8"?>
-<ds:datastoreItem xmlns:ds="http://schemas.openxmlformats.org/officeDocument/2006/customXml" ds:itemID="{B6272840-41F8-4B88-B890-7F80A84F45E9}">
+<ds:datastoreItem xmlns:ds="http://schemas.openxmlformats.org/officeDocument/2006/customXml" ds:itemID="{C80A8139-9720-3C40-A617-CEED4FC27168}">
   <ds:schemaRefs>
     <ds:schemaRef ds:uri="http://schemas.openxmlformats.org/officeDocument/2006/bibliography"/>
   </ds:schemaRefs>

</xml_diff>